<commit_message>
Lab 03 2019 updated
</commit_message>
<xml_diff>
--- a/Labs/Шаблон.docx
+++ b/Labs/Шаблон.docx
@@ -652,12 +652,14 @@
           </w:rPr>
           <w:t>.</w:t>
         </w:r>
+        <w:proofErr w:type="spellStart"/>
         <w:r>
           <w:rPr>
             <w:rStyle w:val="ae"/>
           </w:rPr>
           <w:t>githubusercontent</w:t>
         </w:r>
+        <w:proofErr w:type="spellEnd"/>
         <w:r>
           <w:rPr>
             <w:rStyle w:val="ae"/>
@@ -678,12 +680,14 @@
           </w:rPr>
           <w:t>/</w:t>
         </w:r>
+        <w:proofErr w:type="spellStart"/>
         <w:r>
           <w:rPr>
             <w:rStyle w:val="ae"/>
           </w:rPr>
           <w:t>aksyuk</w:t>
         </w:r>
+        <w:proofErr w:type="spellEnd"/>
         <w:r>
           <w:rPr>
             <w:rStyle w:val="ae"/>
@@ -769,12 +773,14 @@
           </w:rPr>
           <w:t>-</w:t>
         </w:r>
+        <w:proofErr w:type="spellStart"/>
         <w:r>
           <w:rPr>
             <w:rStyle w:val="ae"/>
           </w:rPr>
           <w:t>comtrade</w:t>
         </w:r>
+        <w:proofErr w:type="spellEnd"/>
         <w:r>
           <w:rPr>
             <w:rStyle w:val="ae"/>
@@ -821,15 +827,7 @@
         <w:rPr>
           <w:lang w:val="ru-RU"/>
         </w:rPr>
-        <w:t xml:space="preserve"> вну</w:t>
-      </w:r>
-      <w:bookmarkStart w:id="2" w:name="_GoBack"/>
-      <w:bookmarkEnd w:id="2"/>
-      <w:r>
-        <w:rPr>
-          <w:lang w:val="ru-RU"/>
-        </w:rPr>
-        <w:t xml:space="preserve">три рабочей директории с помощью функции </w:t>
+        <w:t xml:space="preserve"> внутри рабочей директории с помощью функции </w:t>
       </w:r>
       <w:r>
         <w:rPr>
@@ -905,6 +903,11 @@
           <w:ilvl w:val="0"/>
           <w:numId w:val="12"/>
         </w:numPr>
+        <w:tabs>
+          <w:tab w:val="clear" w:pos="0"/>
+          <w:tab w:val="num" w:pos="709"/>
+        </w:tabs>
+        <w:ind w:left="709" w:hanging="283"/>
         <w:rPr>
           <w:lang w:val="ru-RU"/>
         </w:rPr>
@@ -986,6 +989,11 @@
           <w:ilvl w:val="0"/>
           <w:numId w:val="12"/>
         </w:numPr>
+        <w:tabs>
+          <w:tab w:val="clear" w:pos="0"/>
+          <w:tab w:val="num" w:pos="709"/>
+        </w:tabs>
+        <w:ind w:left="709" w:hanging="283"/>
         <w:rPr>
           <w:lang w:val="ru-RU"/>
         </w:rPr>
@@ -1491,8 +1499,13 @@
       <w:pPr>
         <w:numPr>
           <w:ilvl w:val="0"/>
-          <w:numId w:val="13"/>
+          <w:numId w:val="12"/>
         </w:numPr>
+        <w:tabs>
+          <w:tab w:val="clear" w:pos="0"/>
+          <w:tab w:val="num" w:pos="709"/>
+        </w:tabs>
+        <w:ind w:left="709" w:hanging="283"/>
         <w:rPr>
           <w:lang w:val="ru-RU"/>
         </w:rPr>
@@ -1573,8 +1586,13 @@
       <w:pPr>
         <w:numPr>
           <w:ilvl w:val="0"/>
-          <w:numId w:val="13"/>
+          <w:numId w:val="12"/>
         </w:numPr>
+        <w:tabs>
+          <w:tab w:val="clear" w:pos="0"/>
+          <w:tab w:val="num" w:pos="709"/>
+        </w:tabs>
+        <w:ind w:left="709" w:hanging="283"/>
         <w:rPr>
           <w:lang w:val="ru-RU"/>
         </w:rPr>
@@ -2040,6 +2058,7 @@
           <w:rStyle w:val="NormalTok"/>
           <w:lang w:val="ru-RU"/>
         </w:rPr>
+        <w:lastRenderedPageBreak/>
         <w:t xml:space="preserve">    </w:t>
       </w:r>
       <w:r>
@@ -2092,7 +2111,6 @@
           <w:rStyle w:val="NormalTok"/>
           <w:lang w:val="ru-RU"/>
         </w:rPr>
-        <w:lastRenderedPageBreak/>
         <w:t xml:space="preserve">                  </w:t>
       </w:r>
       <w:r>
@@ -3126,8 +3144,13 @@
       <w:pPr>
         <w:numPr>
           <w:ilvl w:val="0"/>
-          <w:numId w:val="14"/>
+          <w:numId w:val="12"/>
         </w:numPr>
+        <w:tabs>
+          <w:tab w:val="clear" w:pos="0"/>
+          <w:tab w:val="num" w:pos="709"/>
+        </w:tabs>
+        <w:ind w:left="709" w:hanging="283"/>
         <w:rPr>
           <w:lang w:val="ru-RU"/>
         </w:rPr>
@@ -3143,8 +3166,13 @@
       <w:pPr>
         <w:numPr>
           <w:ilvl w:val="0"/>
-          <w:numId w:val="14"/>
+          <w:numId w:val="12"/>
         </w:numPr>
+        <w:tabs>
+          <w:tab w:val="clear" w:pos="0"/>
+          <w:tab w:val="num" w:pos="709"/>
+        </w:tabs>
+        <w:ind w:left="709" w:hanging="283"/>
         <w:rPr>
           <w:lang w:val="ru-RU"/>
         </w:rPr>
@@ -3160,8 +3188,13 @@
       <w:pPr>
         <w:numPr>
           <w:ilvl w:val="0"/>
-          <w:numId w:val="14"/>
+          <w:numId w:val="12"/>
         </w:numPr>
+        <w:tabs>
+          <w:tab w:val="clear" w:pos="0"/>
+          <w:tab w:val="num" w:pos="709"/>
+        </w:tabs>
+        <w:ind w:left="709" w:hanging="283"/>
         <w:rPr>
           <w:lang w:val="ru-RU"/>
         </w:rPr>
@@ -3432,8 +3465,8 @@
       <w:pPr>
         <w:pStyle w:val="2"/>
       </w:pPr>
-      <w:bookmarkStart w:id="3" w:name="-xml"/>
-      <w:bookmarkEnd w:id="3"/>
+      <w:bookmarkStart w:id="2" w:name="-xml"/>
+      <w:bookmarkEnd w:id="2"/>
       <w:r>
         <w:lastRenderedPageBreak/>
         <w:t>Парсинг XML</w:t>
@@ -3675,6 +3708,9 @@
       </w:r>
     </w:p>
     <w:p>
+      <w:pPr>
+        <w:jc w:val="center"/>
+      </w:pPr>
       <w:r>
         <w:rPr>
           <w:noProof/>
@@ -3749,6 +3785,8 @@
         </w:rPr>
         <w:t>XML</w:t>
       </w:r>
+      <w:bookmarkStart w:id="3" w:name="_GoBack"/>
+      <w:bookmarkEnd w:id="3"/>
       <w:r>
         <w:rPr>
           <w:i w:val="0"/>
@@ -4654,7 +4692,7 @@
         <w:noProof/>
         <w:lang w:val="ru-RU"/>
       </w:rPr>
-      <w:t>3</w:t>
+      <w:t>5</w:t>
     </w:r>
     <w:r>
       <w:rPr>

</xml_diff>